<commit_message>
After Meeting. Set Direction.
</commit_message>
<xml_diff>
--- a/Meeting Log.docx
+++ b/Meeting Log.docx
@@ -64,6 +64,246 @@
       <w:pPr>
         <w:pStyle w:val="ListParagraph"/>
         <w:numPr>
+          <w:ilvl w:val="1"/>
+          <w:numId w:val="8"/>
+        </w:numPr>
+      </w:pPr>
+      <w:r>
+        <w:t>Experiment to prove the legalization is not optimal</w:t>
+      </w:r>
+    </w:p>
+    <w:p>
+      <w:pPr>
+        <w:pStyle w:val="ListParagraph"/>
+        <w:numPr>
+          <w:ilvl w:val="2"/>
+          <w:numId w:val="8"/>
+        </w:numPr>
+      </w:pPr>
+      <w:r>
+        <w:t>What to do? How?</w:t>
+      </w:r>
+    </w:p>
+    <w:p>
+      <w:pPr>
+        <w:pStyle w:val="ListParagraph"/>
+        <w:numPr>
+          <w:ilvl w:val="2"/>
+          <w:numId w:val="8"/>
+        </w:numPr>
+      </w:pPr>
+      <w:r>
+        <w:t xml:space="preserve">Comparing the area of an </w:t>
+      </w:r>
+      <w:proofErr w:type="spellStart"/>
+      <w:r>
+        <w:t>ArchFP</w:t>
+      </w:r>
+      <w:proofErr w:type="spellEnd"/>
+      <w:r>
+        <w:t xml:space="preserve"> </w:t>
+      </w:r>
+      <w:proofErr w:type="spellStart"/>
+      <w:r>
+        <w:t>floorplan</w:t>
+      </w:r>
+      <w:proofErr w:type="spellEnd"/>
+      <w:r>
+        <w:t xml:space="preserve"> with what </w:t>
+      </w:r>
+      <w:proofErr w:type="spellStart"/>
+      <w:r>
+        <w:t>ParquetFP</w:t>
+      </w:r>
+      <w:proofErr w:type="spellEnd"/>
+      <w:r>
+        <w:t xml:space="preserve"> produces. Use </w:t>
+      </w:r>
+      <w:proofErr w:type="spellStart"/>
+      <w:r>
+        <w:t>ArchFP</w:t>
+      </w:r>
+      <w:proofErr w:type="spellEnd"/>
+      <w:r>
+        <w:t xml:space="preserve"> (original one) and tweak it with AR constraints.</w:t>
+      </w:r>
+    </w:p>
+    <w:p>
+      <w:pPr>
+        <w:pStyle w:val="ListParagraph"/>
+        <w:numPr>
+          <w:ilvl w:val="2"/>
+          <w:numId w:val="8"/>
+        </w:numPr>
+        <w:rPr>
+          <w:b/>
+          <w:highlight w:val="yellow"/>
+        </w:rPr>
+      </w:pPr>
+      <w:proofErr w:type="gramStart"/>
+      <w:r>
+        <w:rPr>
+          <w:b/>
+          <w:highlight w:val="yellow"/>
+        </w:rPr>
+        <w:t xml:space="preserve">Learn </w:t>
+      </w:r>
+      <w:proofErr w:type="spellStart"/>
+      <w:r>
+        <w:rPr>
+          <w:b/>
+          <w:highlight w:val="yellow"/>
+        </w:rPr>
+        <w:t>ParquetFP</w:t>
+      </w:r>
+      <w:proofErr w:type="spellEnd"/>
+      <w:proofErr w:type="gramEnd"/>
+      <w:r>
+        <w:rPr>
+          <w:b/>
+          <w:highlight w:val="yellow"/>
+        </w:rPr>
+        <w:t xml:space="preserve">, </w:t>
+      </w:r>
+      <w:proofErr w:type="gramStart"/>
+      <w:r>
+        <w:rPr>
+          <w:b/>
+          <w:highlight w:val="yellow"/>
+        </w:rPr>
+        <w:t>know what to be optimized</w:t>
+      </w:r>
+      <w:proofErr w:type="gramEnd"/>
+      <w:r>
+        <w:rPr>
+          <w:b/>
+          <w:highlight w:val="yellow"/>
+        </w:rPr>
+        <w:t>.</w:t>
+      </w:r>
+    </w:p>
+    <w:p>
+      <w:pPr>
+        <w:pStyle w:val="ListParagraph"/>
+        <w:numPr>
+          <w:ilvl w:val="2"/>
+          <w:numId w:val="8"/>
+        </w:numPr>
+        <w:rPr>
+          <w:b/>
+          <w:highlight w:val="yellow"/>
+        </w:rPr>
+      </w:pPr>
+      <w:r>
+        <w:rPr>
+          <w:b/>
+          <w:highlight w:val="yellow"/>
+        </w:rPr>
+        <w:t xml:space="preserve">Write a function in </w:t>
+      </w:r>
+      <w:proofErr w:type="spellStart"/>
+      <w:r>
+        <w:rPr>
+          <w:b/>
+          <w:highlight w:val="yellow"/>
+        </w:rPr>
+        <w:t>ArchFP</w:t>
+      </w:r>
+      <w:proofErr w:type="spellEnd"/>
+      <w:r>
+        <w:rPr>
+          <w:b/>
+          <w:highlight w:val="yellow"/>
+        </w:rPr>
+        <w:t xml:space="preserve"> that converts the Hotspot </w:t>
+      </w:r>
+      <w:proofErr w:type="spellStart"/>
+      <w:r>
+        <w:rPr>
+          <w:b/>
+          <w:highlight w:val="yellow"/>
+        </w:rPr>
+        <w:t>flp</w:t>
+      </w:r>
+      <w:proofErr w:type="spellEnd"/>
+      <w:r>
+        <w:rPr>
+          <w:b/>
+          <w:highlight w:val="yellow"/>
+        </w:rPr>
+        <w:t xml:space="preserve"> into </w:t>
+      </w:r>
+      <w:proofErr w:type="spellStart"/>
+      <w:r>
+        <w:rPr>
+          <w:b/>
+          <w:highlight w:val="yellow"/>
+        </w:rPr>
+        <w:t>ParquetFP</w:t>
+      </w:r>
+      <w:proofErr w:type="spellEnd"/>
+      <w:r>
+        <w:rPr>
+          <w:b/>
+          <w:highlight w:val="yellow"/>
+        </w:rPr>
+        <w:t xml:space="preserve"> </w:t>
+      </w:r>
+      <w:proofErr w:type="spellStart"/>
+      <w:r>
+        <w:rPr>
+          <w:b/>
+          <w:highlight w:val="yellow"/>
+        </w:rPr>
+        <w:t>Flp</w:t>
+      </w:r>
+      <w:proofErr w:type="spellEnd"/>
+      <w:r>
+        <w:rPr>
+          <w:b/>
+          <w:highlight w:val="yellow"/>
+        </w:rPr>
+        <w:t>.</w:t>
+      </w:r>
+    </w:p>
+    <w:p>
+      <w:pPr>
+        <w:pStyle w:val="ListParagraph"/>
+        <w:numPr>
+          <w:ilvl w:val="2"/>
+          <w:numId w:val="8"/>
+        </w:numPr>
+        <w:rPr>
+          <w:b/>
+          <w:highlight w:val="yellow"/>
+        </w:rPr>
+      </w:pPr>
+      <w:proofErr w:type="spellStart"/>
+      <w:r>
+        <w:rPr>
+          <w:b/>
+          <w:highlight w:val="yellow"/>
+        </w:rPr>
+        <w:t>ParquetFP</w:t>
+      </w:r>
+      <w:proofErr w:type="spellEnd"/>
+      <w:r>
+        <w:rPr>
+          <w:b/>
+          <w:highlight w:val="yellow"/>
+        </w:rPr>
+        <w:t xml:space="preserve"> needs multiple files</w:t>
+      </w:r>
+    </w:p>
+    <w:p>
+      <w:pPr>
+        <w:pStyle w:val="ListParagraph"/>
+      </w:pPr>
+    </w:p>
+    <w:p>
+      <w:pPr>
+        <w:pStyle w:val="ListParagraph"/>
+        <w:numPr>
           <w:ilvl w:val="0"/>
           <w:numId w:val="8"/>
         </w:numPr>
@@ -89,6 +329,92 @@
       <w:pPr>
         <w:pStyle w:val="ListParagraph"/>
         <w:numPr>
+          <w:ilvl w:val="1"/>
+          <w:numId w:val="8"/>
+        </w:numPr>
+      </w:pPr>
+      <w:r>
+        <w:t xml:space="preserve">Q: </w:t>
+      </w:r>
+      <w:proofErr w:type="spellStart"/>
+      <w:proofErr w:type="gramStart"/>
+      <w:r>
+        <w:t>Xinchi</w:t>
+      </w:r>
+      <w:proofErr w:type="spellEnd"/>
+      <w:r>
+        <w:t xml:space="preserve"> provided his code in </w:t>
+      </w:r>
+      <w:proofErr w:type="spellStart"/>
+      <w:r>
+        <w:t>freespace.main</w:t>
+      </w:r>
+      <w:proofErr w:type="spellEnd"/>
+      <w:proofErr w:type="gramEnd"/>
+      <w:r>
+        <w:t xml:space="preserve">, </w:t>
+      </w:r>
+      <w:proofErr w:type="gramStart"/>
+      <w:r>
+        <w:t xml:space="preserve">no </w:t>
+      </w:r>
+      <w:proofErr w:type="spellStart"/>
+      <w:r>
+        <w:t>ParquetFP</w:t>
+      </w:r>
+      <w:proofErr w:type="spellEnd"/>
+      <w:r>
+        <w:t xml:space="preserve"> file is included</w:t>
+      </w:r>
+      <w:proofErr w:type="gramEnd"/>
+      <w:r>
+        <w:t>. Shall we directly integrate it in the floorplan.cc?</w:t>
+      </w:r>
+    </w:p>
+    <w:p>
+      <w:pPr>
+        <w:pStyle w:val="ListParagraph"/>
+        <w:numPr>
+          <w:ilvl w:val="1"/>
+          <w:numId w:val="8"/>
+        </w:numPr>
+        <w:rPr>
+          <w:b/>
+          <w:highlight w:val="yellow"/>
+        </w:rPr>
+      </w:pPr>
+      <w:r>
+        <w:rPr>
+          <w:b/>
+          <w:highlight w:val="yellow"/>
+        </w:rPr>
+        <w:t xml:space="preserve">A: </w:t>
+      </w:r>
+      <w:r>
+        <w:rPr>
+          <w:b/>
+          <w:highlight w:val="yellow"/>
+        </w:rPr>
+        <w:t>Implement as a f</w:t>
+      </w:r>
+      <w:r>
+        <w:rPr>
+          <w:b/>
+          <w:highlight w:val="yellow"/>
+        </w:rPr>
+        <w:t>unction in a basic container, internal member function</w:t>
+      </w:r>
+    </w:p>
+    <w:p>
+      <w:pPr>
+        <w:pStyle w:val="ListParagraph"/>
+        <w:ind w:left="1440"/>
+      </w:pPr>
+    </w:p>
+    <w:p>
+      <w:pPr>
+        <w:pStyle w:val="ListParagraph"/>
+        <w:numPr>
           <w:ilvl w:val="0"/>
           <w:numId w:val="8"/>
         </w:numPr>
@@ -139,6 +465,7 @@
       </w:r>
       <w:proofErr w:type="spellEnd"/>
     </w:p>
+    <w:p/>
     <w:p>
       <w:pPr>
         <w:pStyle w:val="ListParagraph"/>
@@ -186,6 +513,8 @@
       <w:r>
         <w:t>HPW (Half Perimeter Wire Length)</w:t>
       </w:r>
+      <w:bookmarkStart w:id="0" w:name="_GoBack"/>
+      <w:bookmarkEnd w:id="0"/>
     </w:p>
     <w:p>
       <w:pPr>
@@ -200,6 +529,74 @@
       </w:r>
     </w:p>
     <w:p>
+      <w:r>
+        <w:t xml:space="preserve">1) </w:t>
+      </w:r>
+      <w:proofErr w:type="gramStart"/>
+      <w:r>
+        <w:t>a</w:t>
+      </w:r>
+      <w:proofErr w:type="gramEnd"/>
+      <w:r>
+        <w:t xml:space="preserve"> way to specify that things are connected,</w:t>
+      </w:r>
+    </w:p>
+    <w:p>
+      <w:r>
+        <w:t xml:space="preserve">2) </w:t>
+      </w:r>
+      <w:proofErr w:type="gramStart"/>
+      <w:r>
+        <w:t>a</w:t>
+      </w:r>
+      <w:proofErr w:type="gramEnd"/>
+      <w:r>
+        <w:t xml:space="preserve"> function to call to calculate the total wire length, and</w:t>
+      </w:r>
+    </w:p>
+    <w:p>
+      <w:r>
+        <w:t xml:space="preserve">3) </w:t>
+      </w:r>
+      <w:proofErr w:type="gramStart"/>
+      <w:r>
+        <w:t>a</w:t>
+      </w:r>
+      <w:proofErr w:type="gramEnd"/>
+      <w:r>
+        <w:t xml:space="preserve"> way to print wire length statistics in the output.</w:t>
+      </w:r>
+    </w:p>
+    <w:p/>
+    <w:p>
+      <w:r>
+        <w:t xml:space="preserve">On this last point, the data should probably be "commented out" so that it doesn't interfere with </w:t>
+      </w:r>
+      <w:proofErr w:type="spellStart"/>
+      <w:r>
+        <w:t>HotSpot</w:t>
+      </w:r>
+      <w:proofErr w:type="spellEnd"/>
+      <w:r>
+        <w:t xml:space="preserve">.  </w:t>
+      </w:r>
+      <w:proofErr w:type="spellStart"/>
+      <w:r>
+        <w:t>HotSpot</w:t>
+      </w:r>
+      <w:proofErr w:type="spellEnd"/>
+      <w:r>
+        <w:t xml:space="preserve"> doesn't make use of wiring information.</w:t>
+      </w:r>
+    </w:p>
+    <w:p>
+      <w:pPr>
+        <w:rPr>
+          <w:strike/>
+        </w:rPr>
+      </w:pPr>
+    </w:p>
+    <w:p>
       <w:pPr>
         <w:pStyle w:val="ListParagraph"/>
         <w:numPr>
@@ -218,13 +615,83 @@
       <w:r>
         <w:t xml:space="preserve"> (Internal justify the decision)</w:t>
       </w:r>
-      <w:bookmarkStart w:id="0" w:name="_GoBack"/>
-      <w:bookmarkEnd w:id="0"/>
+    </w:p>
+    <w:p>
+      <w:pPr>
+        <w:pStyle w:val="ListParagraph"/>
+        <w:numPr>
+          <w:ilvl w:val="1"/>
+          <w:numId w:val="8"/>
+        </w:numPr>
+      </w:pPr>
+      <w:r>
+        <w:t xml:space="preserve">Q: It is done after legalization, and as long as the </w:t>
+      </w:r>
+      <w:proofErr w:type="spellStart"/>
+      <w:r>
+        <w:t>floorplan</w:t>
+      </w:r>
+      <w:proofErr w:type="spellEnd"/>
+      <w:r>
+        <w:t xml:space="preserve"> is legalized, the estimated </w:t>
+      </w:r>
+      <w:proofErr w:type="spellStart"/>
+      <w:r>
+        <w:t>wirelength</w:t>
+      </w:r>
+      <w:proofErr w:type="spellEnd"/>
+      <w:r>
+        <w:t xml:space="preserve"> is valid. What else?</w:t>
+      </w:r>
+    </w:p>
+    <w:p>
+      <w:pPr>
+        <w:pStyle w:val="ListParagraph"/>
+        <w:numPr>
+          <w:ilvl w:val="1"/>
+          <w:numId w:val="8"/>
+        </w:numPr>
+        <w:rPr>
+          <w:b/>
+          <w:highlight w:val="yellow"/>
+        </w:rPr>
+      </w:pPr>
+      <w:r>
+        <w:rPr>
+          <w:b/>
+          <w:highlight w:val="yellow"/>
+        </w:rPr>
+        <w:t xml:space="preserve">Pay attention to </w:t>
+      </w:r>
+      <w:r>
+        <w:rPr>
+          <w:b/>
+          <w:highlight w:val="yellow"/>
+        </w:rPr>
+        <w:t xml:space="preserve">Change in </w:t>
+      </w:r>
+      <w:proofErr w:type="spellStart"/>
+      <w:r>
+        <w:rPr>
+          <w:b/>
+          <w:highlight w:val="yellow"/>
+        </w:rPr>
+        <w:t>wirelength</w:t>
+      </w:r>
+      <w:proofErr w:type="spellEnd"/>
+      <w:r>
+        <w:rPr>
+          <w:b/>
+          <w:highlight w:val="yellow"/>
+        </w:rPr>
+        <w:t>/Change in area</w:t>
+      </w:r>
     </w:p>
     <w:p/>
     <w:p/>
     <w:p>
       <w:r>
+        <w:lastRenderedPageBreak/>
         <w:t>FP Project Meeting 2013.02.28</w:t>
       </w:r>
     </w:p>
@@ -356,7 +823,6 @@
       <w:proofErr w:type="spellStart"/>
       <w:proofErr w:type="gramStart"/>
       <w:r>
-        <w:lastRenderedPageBreak/>
         <w:t>dd</w:t>
       </w:r>
       <w:r>
@@ -1619,6 +2085,92 @@
     </w:lvl>
   </w:abstractNum>
   <w:abstractNum w:abstractNumId="7">
+    <w:nsid w:val="63870048"/>
+    <w:multiLevelType w:val="hybridMultilevel"/>
+    <w:tmpl w:val="E4063AA0"/>
+    <w:lvl w:ilvl="0" w:tplc="04090019">
+      <w:start w:val="1"/>
+      <w:numFmt w:val="lowerLetter"/>
+      <w:lvlText w:val="%1."/>
+      <w:lvlJc w:val="left"/>
+      <w:pPr>
+        <w:ind w:left="1440" w:hanging="360"/>
+      </w:pPr>
+    </w:lvl>
+    <w:lvl w:ilvl="1" w:tplc="04090019" w:tentative="1">
+      <w:start w:val="1"/>
+      <w:numFmt w:val="lowerLetter"/>
+      <w:lvlText w:val="%2."/>
+      <w:lvlJc w:val="left"/>
+      <w:pPr>
+        <w:ind w:left="2160" w:hanging="360"/>
+      </w:pPr>
+    </w:lvl>
+    <w:lvl w:ilvl="2" w:tplc="0409001B" w:tentative="1">
+      <w:start w:val="1"/>
+      <w:numFmt w:val="lowerRoman"/>
+      <w:lvlText w:val="%3."/>
+      <w:lvlJc w:val="right"/>
+      <w:pPr>
+        <w:ind w:left="2880" w:hanging="180"/>
+      </w:pPr>
+    </w:lvl>
+    <w:lvl w:ilvl="3" w:tplc="0409000F" w:tentative="1">
+      <w:start w:val="1"/>
+      <w:numFmt w:val="decimal"/>
+      <w:lvlText w:val="%4."/>
+      <w:lvlJc w:val="left"/>
+      <w:pPr>
+        <w:ind w:left="3600" w:hanging="360"/>
+      </w:pPr>
+    </w:lvl>
+    <w:lvl w:ilvl="4" w:tplc="04090019" w:tentative="1">
+      <w:start w:val="1"/>
+      <w:numFmt w:val="lowerLetter"/>
+      <w:lvlText w:val="%5."/>
+      <w:lvlJc w:val="left"/>
+      <w:pPr>
+        <w:ind w:left="4320" w:hanging="360"/>
+      </w:pPr>
+    </w:lvl>
+    <w:lvl w:ilvl="5" w:tplc="0409001B" w:tentative="1">
+      <w:start w:val="1"/>
+      <w:numFmt w:val="lowerRoman"/>
+      <w:lvlText w:val="%6."/>
+      <w:lvlJc w:val="right"/>
+      <w:pPr>
+        <w:ind w:left="5040" w:hanging="180"/>
+      </w:pPr>
+    </w:lvl>
+    <w:lvl w:ilvl="6" w:tplc="0409000F" w:tentative="1">
+      <w:start w:val="1"/>
+      <w:numFmt w:val="decimal"/>
+      <w:lvlText w:val="%7."/>
+      <w:lvlJc w:val="left"/>
+      <w:pPr>
+        <w:ind w:left="5760" w:hanging="360"/>
+      </w:pPr>
+    </w:lvl>
+    <w:lvl w:ilvl="7" w:tplc="04090019" w:tentative="1">
+      <w:start w:val="1"/>
+      <w:numFmt w:val="lowerLetter"/>
+      <w:lvlText w:val="%8."/>
+      <w:lvlJc w:val="left"/>
+      <w:pPr>
+        <w:ind w:left="6480" w:hanging="360"/>
+      </w:pPr>
+    </w:lvl>
+    <w:lvl w:ilvl="8" w:tplc="0409001B" w:tentative="1">
+      <w:start w:val="1"/>
+      <w:numFmt w:val="lowerRoman"/>
+      <w:lvlText w:val="%9."/>
+      <w:lvlJc w:val="right"/>
+      <w:pPr>
+        <w:ind w:left="7200" w:hanging="180"/>
+      </w:pPr>
+    </w:lvl>
+  </w:abstractNum>
+  <w:abstractNum w:abstractNumId="8">
     <w:nsid w:val="672C523C"/>
     <w:multiLevelType w:val="hybridMultilevel"/>
     <w:tmpl w:val="2B522FE2"/>
@@ -1717,7 +2269,7 @@
     <w:abstractNumId w:val="6"/>
   </w:num>
   <w:num w:numId="4">
-    <w:abstractNumId w:val="7"/>
+    <w:abstractNumId w:val="8"/>
   </w:num>
   <w:num w:numId="5">
     <w:abstractNumId w:val="4"/>
@@ -1730,6 +2282,9 @@
   </w:num>
   <w:num w:numId="8">
     <w:abstractNumId w:val="2"/>
+  </w:num>
+  <w:num w:numId="9">
+    <w:abstractNumId w:val="7"/>
   </w:num>
 </w:numbering>
 </file>

</xml_diff>

<commit_message>
enabled .nets generation (basic setup)
Please check meeting log 2013-08-14
</commit_message>
<xml_diff>
--- a/Meeting Log.docx
+++ b/Meeting Log.docx
@@ -4,13 +4,12 @@
   <w:body>
     <w:p>
       <w:r>
-        <w:t>FP Project Meeting 2013.04.29</w:t>
-      </w:r>
-    </w:p>
-    <w:p/>
-    <w:p>
-      <w:r>
-        <w:t>Completed tasks:</w:t>
+        <w:t>2013.08.14</w:t>
+      </w:r>
+    </w:p>
+    <w:p>
+      <w:r>
+        <w:t>Updates:</w:t>
       </w:r>
     </w:p>
     <w:p>
@@ -18,11 +17,194 @@
         <w:pStyle w:val="ListParagraph"/>
         <w:numPr>
           <w:ilvl w:val="0"/>
-          <w:numId w:val="13"/>
-        </w:numPr>
-      </w:pPr>
-      <w:r>
-        <w:t xml:space="preserve">Basic structure for wire connection in </w:t>
+          <w:numId w:val="15"/>
+        </w:numPr>
+      </w:pPr>
+      <w:proofErr w:type="gramStart"/>
+      <w:r>
+        <w:t>.nets</w:t>
+      </w:r>
+      <w:proofErr w:type="gramEnd"/>
+      <w:r>
+        <w:t xml:space="preserve"> file can be generated.</w:t>
+      </w:r>
+    </w:p>
+    <w:p>
+      <w:pPr>
+        <w:pStyle w:val="ListParagraph"/>
+        <w:numPr>
+          <w:ilvl w:val="1"/>
+          <w:numId w:val="15"/>
+        </w:numPr>
+      </w:pPr>
+      <w:proofErr w:type="spellStart"/>
+      <w:r>
+        <w:t>Usage</w:t>
+      </w:r>
+    </w:p>
+    <w:p>
+      <w:pPr>
+        <w:pStyle w:val="ListParagraph"/>
+        <w:numPr>
+          <w:ilvl w:val="2"/>
+          <w:numId w:val="15"/>
+        </w:numPr>
+      </w:pPr>
+      <w:proofErr w:type="gramStart"/>
+      <w:r>
+        <w:t>addComponentCluster</w:t>
+      </w:r>
+      <w:proofErr w:type="spellEnd"/>
+      <w:proofErr w:type="gramEnd"/>
+      <w:r>
+        <w:t>(…, net)</w:t>
+      </w:r>
+    </w:p>
+    <w:p>
+      <w:pPr>
+        <w:pStyle w:val="ListParagraph"/>
+        <w:numPr>
+          <w:ilvl w:val="2"/>
+          <w:numId w:val="15"/>
+        </w:numPr>
+      </w:pPr>
+      <w:proofErr w:type="spellStart"/>
+      <w:proofErr w:type="gramStart"/>
+      <w:r>
+        <w:t>addComponentCluster</w:t>
+      </w:r>
+      <w:proofErr w:type="spellEnd"/>
+      <w:proofErr w:type="gramEnd"/>
+      <w:r>
+        <w:t xml:space="preserve">(…, </w:t>
+      </w:r>
+      <w:proofErr w:type="spellStart"/>
+      <w:r>
+        <w:t>netList</w:t>
+      </w:r>
+      <w:proofErr w:type="spellEnd"/>
+      <w:r>
+        <w:t>)</w:t>
+      </w:r>
+    </w:p>
+    <w:p>
+      <w:pPr>
+        <w:pStyle w:val="ListParagraph"/>
+        <w:numPr>
+          <w:ilvl w:val="1"/>
+          <w:numId w:val="15"/>
+        </w:numPr>
+      </w:pPr>
+      <w:r>
+        <w:t>Limitation</w:t>
+      </w:r>
+    </w:p>
+    <w:p>
+      <w:pPr>
+        <w:pStyle w:val="ListParagraph"/>
+        <w:numPr>
+          <w:ilvl w:val="2"/>
+          <w:numId w:val="15"/>
+        </w:numPr>
+      </w:pPr>
+      <w:r>
+        <w:t xml:space="preserve">Only tested with basic testing setup on </w:t>
+      </w:r>
+      <w:proofErr w:type="spellStart"/>
+      <w:r>
+        <w:t>geogLayout</w:t>
+      </w:r>
+      <w:proofErr w:type="spellEnd"/>
+    </w:p>
+    <w:p>
+      <w:pPr>
+        <w:pStyle w:val="ListParagraph"/>
+        <w:numPr>
+          <w:ilvl w:val="2"/>
+          <w:numId w:val="15"/>
+        </w:numPr>
+      </w:pPr>
+      <w:proofErr w:type="spellStart"/>
+      <w:proofErr w:type="gramStart"/>
+      <w:r>
+        <w:t>netLength</w:t>
+      </w:r>
+      <w:proofErr w:type="spellEnd"/>
+      <w:proofErr w:type="gramEnd"/>
+      <w:r>
+        <w:t xml:space="preserve"> still needed to be validated</w:t>
+      </w:r>
+    </w:p>
+    <w:p>
+      <w:pPr>
+        <w:pStyle w:val="ListParagraph"/>
+        <w:numPr>
+          <w:ilvl w:val="0"/>
+          <w:numId w:val="15"/>
+        </w:numPr>
+      </w:pPr>
+      <w:r>
+        <w:t>Next Step:</w:t>
+      </w:r>
+    </w:p>
+    <w:p>
+      <w:pPr>
+        <w:pStyle w:val="ListParagraph"/>
+        <w:numPr>
+          <w:ilvl w:val="1"/>
+          <w:numId w:val="15"/>
+        </w:numPr>
+      </w:pPr>
+      <w:r>
+        <w:t>Eliminate the limitations (validate with all other kinds of layouts)</w:t>
+      </w:r>
+    </w:p>
+    <w:p>
+      <w:pPr>
+        <w:pStyle w:val="ListParagraph"/>
+        <w:numPr>
+          <w:ilvl w:val="1"/>
+          <w:numId w:val="15"/>
+        </w:numPr>
+      </w:pPr>
+      <w:r>
+        <w:t xml:space="preserve">Extend the </w:t>
+      </w:r>
+      <w:proofErr w:type="spellStart"/>
+      <w:r>
+        <w:t>testcase</w:t>
+      </w:r>
+      <w:proofErr w:type="spellEnd"/>
+      <w:r>
+        <w:t xml:space="preserve"> to original layouts</w:t>
+      </w:r>
+    </w:p>
+    <w:p>
+      <w:pPr>
+        <w:pStyle w:val="ListParagraph"/>
+        <w:numPr>
+          <w:ilvl w:val="1"/>
+          <w:numId w:val="15"/>
+        </w:numPr>
+      </w:pPr>
+      <w:r>
+        <w:t xml:space="preserve">Compare the generated </w:t>
+      </w:r>
+      <w:proofErr w:type="spellStart"/>
+      <w:r>
+        <w:t>ParquetFP</w:t>
+      </w:r>
+      <w:proofErr w:type="spellEnd"/>
+      <w:r>
+        <w:t xml:space="preserve"> </w:t>
+      </w:r>
+      <w:proofErr w:type="gramStart"/>
+      <w:r>
+        <w:t>from .blocks</w:t>
+      </w:r>
+      <w:proofErr w:type="gramEnd"/>
+      <w:r>
+        <w:t xml:space="preserve">/.nets with the </w:t>
       </w:r>
       <w:proofErr w:type="spellStart"/>
       <w:r>
@@ -30,83 +212,8 @@
       </w:r>
       <w:proofErr w:type="spellEnd"/>
       <w:r>
-        <w:t xml:space="preserve"> is done, explain and verify with Prof. Meyer.</w:t>
-      </w:r>
-    </w:p>
-    <w:p>
-      <w:pPr>
-        <w:pStyle w:val="ListParagraph"/>
-        <w:numPr>
-          <w:ilvl w:val="1"/>
-          <w:numId w:val="13"/>
-        </w:numPr>
-      </w:pPr>
-      <w:proofErr w:type="spellStart"/>
-      <w:proofErr w:type="gramStart"/>
-      <w:r>
-        <w:t>connWire</w:t>
-      </w:r>
-      <w:proofErr w:type="spellEnd"/>
-      <w:proofErr w:type="gramEnd"/>
-      <w:r>
-        <w:t xml:space="preserve"> </w:t>
-      </w:r>
-      <w:proofErr w:type="spellStart"/>
-      <w:r>
-        <w:t>FPObject</w:t>
-      </w:r>
-      <w:proofErr w:type="spellEnd"/>
-      <w:r>
-        <w:t>::(c2, direction)</w:t>
-      </w:r>
-    </w:p>
-    <w:p>
-      <w:pPr>
-        <w:pStyle w:val="ListParagraph"/>
-        <w:numPr>
-          <w:ilvl w:val="2"/>
-          <w:numId w:val="13"/>
-        </w:numPr>
-      </w:pPr>
-      <w:proofErr w:type="spellStart"/>
-      <w:proofErr w:type="gramStart"/>
-      <w:r>
-        <w:t>addWire</w:t>
-      </w:r>
-      <w:proofErr w:type="spellEnd"/>
-      <w:proofErr w:type="gramEnd"/>
-      <w:r>
-        <w:t xml:space="preserve"> [to **</w:t>
-      </w:r>
-      <w:proofErr w:type="spellStart"/>
-      <w:r>
-        <w:t>connItems</w:t>
-      </w:r>
-      <w:proofErr w:type="spellEnd"/>
-      <w:r>
-        <w:t>]</w:t>
-      </w:r>
-    </w:p>
-    <w:p>
-      <w:pPr>
-        <w:pStyle w:val="ListParagraph"/>
-        <w:numPr>
-          <w:ilvl w:val="2"/>
-          <w:numId w:val="13"/>
-        </w:numPr>
-      </w:pPr>
-      <w:proofErr w:type="spellStart"/>
-      <w:proofErr w:type="gramStart"/>
-      <w:r>
-        <w:t>removeWire</w:t>
-      </w:r>
-      <w:proofErr w:type="spellEnd"/>
-      <w:proofErr w:type="gramEnd"/>
-    </w:p>
-    <w:p>
-      <w:pPr>
-        <w:pStyle w:val="Heading2"/>
-      </w:pPr>
+        <w:t xml:space="preserve"> for optimization</w:t>
+      </w:r>
       <w:bookmarkStart w:id="0" w:name="_GoBack"/>
       <w:bookmarkEnd w:id="0"/>
     </w:p>
@@ -115,6 +222,303 @@
     <w:p/>
     <w:p/>
     <w:p/>
+    <w:p/>
+    <w:p>
+      <w:r>
+        <w:t>2013.07.31</w:t>
+      </w:r>
+    </w:p>
+    <w:p/>
+    <w:p>
+      <w:r>
+        <w:t>Updates:</w:t>
+      </w:r>
+    </w:p>
+    <w:p>
+      <w:pPr>
+        <w:pStyle w:val="ListParagraph"/>
+        <w:numPr>
+          <w:ilvl w:val="0"/>
+          <w:numId w:val="14"/>
+        </w:numPr>
+      </w:pPr>
+      <w:r>
+        <w:t>Reviewed what was done and ensure what is on the to do list</w:t>
+      </w:r>
+    </w:p>
+    <w:p>
+      <w:pPr>
+        <w:pStyle w:val="ListParagraph"/>
+        <w:numPr>
+          <w:ilvl w:val="0"/>
+          <w:numId w:val="14"/>
+        </w:numPr>
+      </w:pPr>
+      <w:r>
+        <w:t xml:space="preserve">Re-structure the </w:t>
+      </w:r>
+      <w:proofErr w:type="spellStart"/>
+      <w:r>
+        <w:t>FPNet</w:t>
+      </w:r>
+      <w:proofErr w:type="spellEnd"/>
+      <w:r>
+        <w:t xml:space="preserve"> definition with </w:t>
+      </w:r>
+      <w:proofErr w:type="spellStart"/>
+      <w:r>
+        <w:t>FPObject</w:t>
+      </w:r>
+      <w:proofErr w:type="spellEnd"/>
+    </w:p>
+    <w:p>
+      <w:pPr>
+        <w:pStyle w:val="ListParagraph"/>
+        <w:numPr>
+          <w:ilvl w:val="1"/>
+          <w:numId w:val="14"/>
+        </w:numPr>
+      </w:pPr>
+      <w:r>
+        <w:t xml:space="preserve">It makes more sense for user to define which net the element belongs to at the definition (ex. when we use </w:t>
+      </w:r>
+      <w:proofErr w:type="spellStart"/>
+      <w:r>
+        <w:t>AddComponentCluster</w:t>
+      </w:r>
+      <w:proofErr w:type="spellEnd"/>
+      <w:r>
+        <w:t>)</w:t>
+      </w:r>
+    </w:p>
+    <w:p>
+      <w:pPr>
+        <w:pStyle w:val="ListParagraph"/>
+        <w:numPr>
+          <w:ilvl w:val="1"/>
+          <w:numId w:val="14"/>
+        </w:numPr>
+      </w:pPr>
+      <w:r>
+        <w:t>If the element needs to be in several nets, use an array of nets at the definition.</w:t>
+      </w:r>
+    </w:p>
+    <w:p>
+      <w:pPr>
+        <w:pStyle w:val="ListParagraph"/>
+        <w:numPr>
+          <w:ilvl w:val="1"/>
+          <w:numId w:val="14"/>
+        </w:numPr>
+      </w:pPr>
+      <w:r>
+        <w:t>I will ensure both are functional (with or without net definition)</w:t>
+      </w:r>
+    </w:p>
+    <w:p>
+      <w:pPr>
+        <w:pStyle w:val="ListParagraph"/>
+        <w:numPr>
+          <w:ilvl w:val="1"/>
+          <w:numId w:val="14"/>
+        </w:numPr>
+      </w:pPr>
+      <w:r>
+        <w:t>No need to be able to add wire specifically, which kind of require violating the access hierarchy.</w:t>
+      </w:r>
+    </w:p>
+    <w:p>
+      <w:pPr>
+        <w:pStyle w:val="ListParagraph"/>
+        <w:numPr>
+          <w:ilvl w:val="0"/>
+          <w:numId w:val="14"/>
+        </w:numPr>
+      </w:pPr>
+      <w:r>
+        <w:t>Short-term to do list:</w:t>
+      </w:r>
+    </w:p>
+    <w:p>
+      <w:pPr>
+        <w:pStyle w:val="ListParagraph"/>
+        <w:numPr>
+          <w:ilvl w:val="1"/>
+          <w:numId w:val="14"/>
+        </w:numPr>
+      </w:pPr>
+      <w:proofErr w:type="gramStart"/>
+      <w:r>
+        <w:t>Enable .nets</w:t>
+      </w:r>
+      <w:proofErr w:type="gramEnd"/>
+      <w:r>
+        <w:t xml:space="preserve"> file generation from the </w:t>
+      </w:r>
+      <w:proofErr w:type="spellStart"/>
+      <w:r>
+        <w:t>FPNet</w:t>
+      </w:r>
+      <w:proofErr w:type="spellEnd"/>
+    </w:p>
+    <w:p>
+      <w:pPr>
+        <w:pStyle w:val="ListParagraph"/>
+        <w:numPr>
+          <w:ilvl w:val="1"/>
+          <w:numId w:val="14"/>
+        </w:numPr>
+      </w:pPr>
+      <w:r>
+        <w:t xml:space="preserve">Compare the generated </w:t>
+      </w:r>
+      <w:proofErr w:type="spellStart"/>
+      <w:r>
+        <w:t>ParquetFP</w:t>
+      </w:r>
+      <w:proofErr w:type="spellEnd"/>
+      <w:r>
+        <w:t xml:space="preserve"> </w:t>
+      </w:r>
+      <w:proofErr w:type="gramStart"/>
+      <w:r>
+        <w:t>from .blocks</w:t>
+      </w:r>
+      <w:proofErr w:type="gramEnd"/>
+      <w:r>
+        <w:t xml:space="preserve">/.nets with the </w:t>
+      </w:r>
+      <w:proofErr w:type="spellStart"/>
+      <w:r>
+        <w:t>ArchFP</w:t>
+      </w:r>
+      <w:proofErr w:type="spellEnd"/>
+      <w:r>
+        <w:t xml:space="preserve"> for optimization.</w:t>
+      </w:r>
+    </w:p>
+    <w:p/>
+    <w:p/>
+    <w:p/>
+    <w:p/>
+    <w:p/>
+    <w:p/>
+    <w:p/>
+    <w:p/>
+    <w:p/>
+    <w:p/>
+    <w:p/>
+    <w:p>
+      <w:r>
+        <w:t>FP Project Meeting 2013.04.29</w:t>
+      </w:r>
+    </w:p>
+    <w:p/>
+    <w:p>
+      <w:r>
+        <w:t>Completed tasks:</w:t>
+      </w:r>
+    </w:p>
+    <w:p>
+      <w:pPr>
+        <w:pStyle w:val="ListParagraph"/>
+        <w:numPr>
+          <w:ilvl w:val="0"/>
+          <w:numId w:val="13"/>
+        </w:numPr>
+      </w:pPr>
+      <w:r>
+        <w:t xml:space="preserve">Basic structure for wire connection in </w:t>
+      </w:r>
+      <w:proofErr w:type="spellStart"/>
+      <w:r>
+        <w:t>ArchFP</w:t>
+      </w:r>
+      <w:proofErr w:type="spellEnd"/>
+      <w:r>
+        <w:t xml:space="preserve"> is done, explain and verify with Prof. Meyer.</w:t>
+      </w:r>
+    </w:p>
+    <w:p>
+      <w:pPr>
+        <w:pStyle w:val="ListParagraph"/>
+        <w:numPr>
+          <w:ilvl w:val="1"/>
+          <w:numId w:val="13"/>
+        </w:numPr>
+      </w:pPr>
+      <w:proofErr w:type="spellStart"/>
+      <w:proofErr w:type="gramStart"/>
+      <w:r>
+        <w:t>connWire</w:t>
+      </w:r>
+      <w:proofErr w:type="spellEnd"/>
+      <w:proofErr w:type="gramEnd"/>
+      <w:r>
+        <w:t xml:space="preserve"> </w:t>
+      </w:r>
+      <w:proofErr w:type="spellStart"/>
+      <w:r>
+        <w:t>FPObject</w:t>
+      </w:r>
+      <w:proofErr w:type="spellEnd"/>
+      <w:r>
+        <w:t>::(c2, direction)</w:t>
+      </w:r>
+    </w:p>
+    <w:p>
+      <w:pPr>
+        <w:pStyle w:val="ListParagraph"/>
+        <w:numPr>
+          <w:ilvl w:val="2"/>
+          <w:numId w:val="13"/>
+        </w:numPr>
+      </w:pPr>
+      <w:proofErr w:type="spellStart"/>
+      <w:proofErr w:type="gramStart"/>
+      <w:r>
+        <w:t>addWire</w:t>
+      </w:r>
+      <w:proofErr w:type="spellEnd"/>
+      <w:proofErr w:type="gramEnd"/>
+      <w:r>
+        <w:t xml:space="preserve"> [to **</w:t>
+      </w:r>
+      <w:proofErr w:type="spellStart"/>
+      <w:r>
+        <w:t>connItems</w:t>
+      </w:r>
+      <w:proofErr w:type="spellEnd"/>
+      <w:r>
+        <w:t>]</w:t>
+      </w:r>
+    </w:p>
+    <w:p>
+      <w:pPr>
+        <w:pStyle w:val="ListParagraph"/>
+        <w:numPr>
+          <w:ilvl w:val="2"/>
+          <w:numId w:val="13"/>
+        </w:numPr>
+      </w:pPr>
+      <w:proofErr w:type="spellStart"/>
+      <w:proofErr w:type="gramStart"/>
+      <w:r>
+        <w:t>removeWire</w:t>
+      </w:r>
+      <w:proofErr w:type="spellEnd"/>
+      <w:proofErr w:type="gramEnd"/>
+    </w:p>
+    <w:p>
+      <w:pPr>
+        <w:pStyle w:val="Heading2"/>
+      </w:pPr>
+    </w:p>
+    <w:p/>
+    <w:p/>
+    <w:p/>
+    <w:p/>
+    <w:p/>
     <w:p>
       <w:r>
         <w:t>FP Project Meeting 2013.04.22</w:t>
@@ -504,7 +908,6 @@
         </w:numPr>
       </w:pPr>
       <w:r>
-        <w:lastRenderedPageBreak/>
         <w:t>Code cleanup and added test cases</w:t>
       </w:r>
     </w:p>
@@ -2431,6 +2834,92 @@
     </w:lvl>
   </w:abstractNum>
   <w:abstractNum w:abstractNumId="6">
+    <w:nsid w:val="41436DC3"/>
+    <w:multiLevelType w:val="hybridMultilevel"/>
+    <w:tmpl w:val="6380BE76"/>
+    <w:lvl w:ilvl="0" w:tplc="0409000F">
+      <w:start w:val="1"/>
+      <w:numFmt w:val="decimal"/>
+      <w:lvlText w:val="%1."/>
+      <w:lvlJc w:val="left"/>
+      <w:pPr>
+        <w:ind w:left="720" w:hanging="360"/>
+      </w:pPr>
+    </w:lvl>
+    <w:lvl w:ilvl="1" w:tplc="04090019">
+      <w:start w:val="1"/>
+      <w:numFmt w:val="lowerLetter"/>
+      <w:lvlText w:val="%2."/>
+      <w:lvlJc w:val="left"/>
+      <w:pPr>
+        <w:ind w:left="1440" w:hanging="360"/>
+      </w:pPr>
+    </w:lvl>
+    <w:lvl w:ilvl="2" w:tplc="0409001B">
+      <w:start w:val="1"/>
+      <w:numFmt w:val="lowerRoman"/>
+      <w:lvlText w:val="%3."/>
+      <w:lvlJc w:val="right"/>
+      <w:pPr>
+        <w:ind w:left="2160" w:hanging="180"/>
+      </w:pPr>
+    </w:lvl>
+    <w:lvl w:ilvl="3" w:tplc="0409000F" w:tentative="1">
+      <w:start w:val="1"/>
+      <w:numFmt w:val="decimal"/>
+      <w:lvlText w:val="%4."/>
+      <w:lvlJc w:val="left"/>
+      <w:pPr>
+        <w:ind w:left="2880" w:hanging="360"/>
+      </w:pPr>
+    </w:lvl>
+    <w:lvl w:ilvl="4" w:tplc="04090019" w:tentative="1">
+      <w:start w:val="1"/>
+      <w:numFmt w:val="lowerLetter"/>
+      <w:lvlText w:val="%5."/>
+      <w:lvlJc w:val="left"/>
+      <w:pPr>
+        <w:ind w:left="3600" w:hanging="360"/>
+      </w:pPr>
+    </w:lvl>
+    <w:lvl w:ilvl="5" w:tplc="0409001B" w:tentative="1">
+      <w:start w:val="1"/>
+      <w:numFmt w:val="lowerRoman"/>
+      <w:lvlText w:val="%6."/>
+      <w:lvlJc w:val="right"/>
+      <w:pPr>
+        <w:ind w:left="4320" w:hanging="180"/>
+      </w:pPr>
+    </w:lvl>
+    <w:lvl w:ilvl="6" w:tplc="0409000F" w:tentative="1">
+      <w:start w:val="1"/>
+      <w:numFmt w:val="decimal"/>
+      <w:lvlText w:val="%7."/>
+      <w:lvlJc w:val="left"/>
+      <w:pPr>
+        <w:ind w:left="5040" w:hanging="360"/>
+      </w:pPr>
+    </w:lvl>
+    <w:lvl w:ilvl="7" w:tplc="04090019" w:tentative="1">
+      <w:start w:val="1"/>
+      <w:numFmt w:val="lowerLetter"/>
+      <w:lvlText w:val="%8."/>
+      <w:lvlJc w:val="left"/>
+      <w:pPr>
+        <w:ind w:left="5760" w:hanging="360"/>
+      </w:pPr>
+    </w:lvl>
+    <w:lvl w:ilvl="8" w:tplc="0409001B" w:tentative="1">
+      <w:start w:val="1"/>
+      <w:numFmt w:val="lowerRoman"/>
+      <w:lvlText w:val="%9."/>
+      <w:lvlJc w:val="right"/>
+      <w:pPr>
+        <w:ind w:left="6480" w:hanging="180"/>
+      </w:pPr>
+    </w:lvl>
+  </w:abstractNum>
+  <w:abstractNum w:abstractNumId="7">
     <w:nsid w:val="4AE85C37"/>
     <w:multiLevelType w:val="hybridMultilevel"/>
     <w:tmpl w:val="18ACD5CA"/>
@@ -2519,7 +3008,7 @@
       </w:pPr>
     </w:lvl>
   </w:abstractNum>
-  <w:abstractNum w:abstractNumId="7">
+  <w:abstractNum w:abstractNumId="8">
     <w:nsid w:val="4F594565"/>
     <w:multiLevelType w:val="hybridMultilevel"/>
     <w:tmpl w:val="7C9CE138"/>
@@ -2632,7 +3121,7 @@
       </w:rPr>
     </w:lvl>
   </w:abstractNum>
-  <w:abstractNum w:abstractNumId="8">
+  <w:abstractNum w:abstractNumId="9">
     <w:nsid w:val="50645C2C"/>
     <w:multiLevelType w:val="hybridMultilevel"/>
     <w:tmpl w:val="8C10E0EE"/>
@@ -2718,7 +3207,96 @@
       </w:pPr>
     </w:lvl>
   </w:abstractNum>
-  <w:abstractNum w:abstractNumId="9">
+  <w:abstractNum w:abstractNumId="10">
+    <w:nsid w:val="551F5B34"/>
+    <w:multiLevelType w:val="hybridMultilevel"/>
+    <w:tmpl w:val="DB0CEF70"/>
+    <w:lvl w:ilvl="0" w:tplc="0409000F">
+      <w:start w:val="1"/>
+      <w:numFmt w:val="decimal"/>
+      <w:lvlText w:val="%1."/>
+      <w:lvlJc w:val="left"/>
+      <w:pPr>
+        <w:ind w:left="720" w:hanging="360"/>
+      </w:pPr>
+      <w:rPr>
+        <w:rFonts w:hint="default"/>
+      </w:rPr>
+    </w:lvl>
+    <w:lvl w:ilvl="1" w:tplc="04090019">
+      <w:start w:val="1"/>
+      <w:numFmt w:val="lowerLetter"/>
+      <w:lvlText w:val="%2."/>
+      <w:lvlJc w:val="left"/>
+      <w:pPr>
+        <w:ind w:left="1440" w:hanging="360"/>
+      </w:pPr>
+    </w:lvl>
+    <w:lvl w:ilvl="2" w:tplc="0409001B" w:tentative="1">
+      <w:start w:val="1"/>
+      <w:numFmt w:val="lowerRoman"/>
+      <w:lvlText w:val="%3."/>
+      <w:lvlJc w:val="right"/>
+      <w:pPr>
+        <w:ind w:left="2160" w:hanging="180"/>
+      </w:pPr>
+    </w:lvl>
+    <w:lvl w:ilvl="3" w:tplc="0409000F" w:tentative="1">
+      <w:start w:val="1"/>
+      <w:numFmt w:val="decimal"/>
+      <w:lvlText w:val="%4."/>
+      <w:lvlJc w:val="left"/>
+      <w:pPr>
+        <w:ind w:left="2880" w:hanging="360"/>
+      </w:pPr>
+    </w:lvl>
+    <w:lvl w:ilvl="4" w:tplc="04090019" w:tentative="1">
+      <w:start w:val="1"/>
+      <w:numFmt w:val="lowerLetter"/>
+      <w:lvlText w:val="%5."/>
+      <w:lvlJc w:val="left"/>
+      <w:pPr>
+        <w:ind w:left="3600" w:hanging="360"/>
+      </w:pPr>
+    </w:lvl>
+    <w:lvl w:ilvl="5" w:tplc="0409001B" w:tentative="1">
+      <w:start w:val="1"/>
+      <w:numFmt w:val="lowerRoman"/>
+      <w:lvlText w:val="%6."/>
+      <w:lvlJc w:val="right"/>
+      <w:pPr>
+        <w:ind w:left="4320" w:hanging="180"/>
+      </w:pPr>
+    </w:lvl>
+    <w:lvl w:ilvl="6" w:tplc="0409000F" w:tentative="1">
+      <w:start w:val="1"/>
+      <w:numFmt w:val="decimal"/>
+      <w:lvlText w:val="%7."/>
+      <w:lvlJc w:val="left"/>
+      <w:pPr>
+        <w:ind w:left="5040" w:hanging="360"/>
+      </w:pPr>
+    </w:lvl>
+    <w:lvl w:ilvl="7" w:tplc="04090019" w:tentative="1">
+      <w:start w:val="1"/>
+      <w:numFmt w:val="lowerLetter"/>
+      <w:lvlText w:val="%8."/>
+      <w:lvlJc w:val="left"/>
+      <w:pPr>
+        <w:ind w:left="5760" w:hanging="360"/>
+      </w:pPr>
+    </w:lvl>
+    <w:lvl w:ilvl="8" w:tplc="0409001B" w:tentative="1">
+      <w:start w:val="1"/>
+      <w:numFmt w:val="lowerRoman"/>
+      <w:lvlText w:val="%9."/>
+      <w:lvlJc w:val="right"/>
+      <w:pPr>
+        <w:ind w:left="6480" w:hanging="180"/>
+      </w:pPr>
+    </w:lvl>
+  </w:abstractNum>
+  <w:abstractNum w:abstractNumId="11">
     <w:nsid w:val="575224C4"/>
     <w:multiLevelType w:val="hybridMultilevel"/>
     <w:tmpl w:val="23943FD6"/>
@@ -2807,7 +3385,7 @@
       </w:pPr>
     </w:lvl>
   </w:abstractNum>
-  <w:abstractNum w:abstractNumId="10">
+  <w:abstractNum w:abstractNumId="12">
     <w:nsid w:val="620242F3"/>
     <w:multiLevelType w:val="hybridMultilevel"/>
     <w:tmpl w:val="DFFEAB28"/>
@@ -2896,7 +3474,7 @@
       </w:pPr>
     </w:lvl>
   </w:abstractNum>
-  <w:abstractNum w:abstractNumId="11">
+  <w:abstractNum w:abstractNumId="13">
     <w:nsid w:val="63870048"/>
     <w:multiLevelType w:val="hybridMultilevel"/>
     <w:tmpl w:val="E4063AA0"/>
@@ -2982,7 +3560,7 @@
       </w:pPr>
     </w:lvl>
   </w:abstractNum>
-  <w:abstractNum w:abstractNumId="12">
+  <w:abstractNum w:abstractNumId="14">
     <w:nsid w:val="672C523C"/>
     <w:multiLevelType w:val="hybridMultilevel"/>
     <w:tmpl w:val="2B522FE2"/>
@@ -3072,43 +3650,49 @@
     </w:lvl>
   </w:abstractNum>
   <w:num w:numId="1">
-    <w:abstractNumId w:val="6"/>
+    <w:abstractNumId w:val="7"/>
   </w:num>
   <w:num w:numId="2">
     <w:abstractNumId w:val="2"/>
   </w:num>
   <w:num w:numId="3">
-    <w:abstractNumId w:val="10"/>
+    <w:abstractNumId w:val="12"/>
   </w:num>
   <w:num w:numId="4">
-    <w:abstractNumId w:val="12"/>
+    <w:abstractNumId w:val="14"/>
   </w:num>
   <w:num w:numId="5">
-    <w:abstractNumId w:val="7"/>
+    <w:abstractNumId w:val="8"/>
   </w:num>
   <w:num w:numId="6">
     <w:abstractNumId w:val="0"/>
   </w:num>
   <w:num w:numId="7">
-    <w:abstractNumId w:val="9"/>
+    <w:abstractNumId w:val="11"/>
   </w:num>
   <w:num w:numId="8">
     <w:abstractNumId w:val="4"/>
   </w:num>
   <w:num w:numId="9">
-    <w:abstractNumId w:val="11"/>
+    <w:abstractNumId w:val="13"/>
   </w:num>
   <w:num w:numId="10">
     <w:abstractNumId w:val="5"/>
   </w:num>
   <w:num w:numId="11">
-    <w:abstractNumId w:val="8"/>
+    <w:abstractNumId w:val="9"/>
   </w:num>
   <w:num w:numId="12">
     <w:abstractNumId w:val="3"/>
   </w:num>
   <w:num w:numId="13">
     <w:abstractNumId w:val="1"/>
+  </w:num>
+  <w:num w:numId="14">
+    <w:abstractNumId w:val="10"/>
+  </w:num>
+  <w:num w:numId="15">
+    <w:abstractNumId w:val="6"/>
   </w:num>
 </w:numbering>
 </file>

</xml_diff>